<commit_message>
Task 4 - Report finished
</commit_message>
<xml_diff>
--- a/Week B.4/Task 4 Report.docx
+++ b/Week B.4/Task 4 Report.docx
@@ -112,10 +112,10 @@
             <v:path o:extrusionok="f" gradientshapeok="t" o:connecttype="rect"/>
             <o:lock v:ext="edit" aspectratio="t"/>
           </v:shapetype>
-          <v:shape id="_x0000_i1070" type="#_x0000_t75" style="width:451.45pt;height:32.15pt" o:ole="">
+          <v:shape id="_x0000_i1025" type="#_x0000_t75" style="width:451.3pt;height:32.2pt" o:ole="">
             <v:imagedata r:id="rId5" o:title=""/>
           </v:shape>
-          <o:OLEObject Type="Embed" ProgID="Word.Document.12" ShapeID="_x0000_i1070" DrawAspect="Content" ObjectID="_1755602286" r:id="rId6">
+          <o:OLEObject Type="Embed" ProgID="Word.Document.12" ShapeID="_x0000_i1025" DrawAspect="Content" ObjectID="_1755606614" r:id="rId6">
             <o:FieldCodes>\s</o:FieldCodes>
           </o:OLEObject>
         </w:object>
@@ -140,15 +140,7 @@
         </w:numPr>
       </w:pPr>
       <w:r>
-        <w:t>cell: The type of recurrent layer to use (e.g., LSTM, GRU, or </w:t>
-      </w:r>
-      <w:proofErr w:type="spellStart"/>
-      <w:r>
-        <w:t>SimpleRNN</w:t>
-      </w:r>
-      <w:proofErr w:type="spellEnd"/>
-      <w:r>
-        <w:t>).</w:t>
+        <w:t>cell: The type of recurrent layer to use (e.g., LSTM, GRU, or SimpleRNN).</w:t>
       </w:r>
     </w:p>
     <w:p>
@@ -158,13 +150,8 @@
           <w:numId w:val="1"/>
         </w:numPr>
       </w:pPr>
-      <w:proofErr w:type="spellStart"/>
-      <w:r>
-        <w:t>n_layers</w:t>
-      </w:r>
-      <w:proofErr w:type="spellEnd"/>
-      <w:r>
-        <w:t>: The number of layers in the model.</w:t>
+      <w:r>
+        <w:t>n_layers: The number of layers in the model.</w:t>
       </w:r>
     </w:p>
     <w:p>
@@ -251,7 +238,6 @@
         </w:rPr>
         <w:t xml:space="preserve">Next, the function enters a for loop that iterates over the number of layers specified by the </w:t>
       </w:r>
-      <w:proofErr w:type="spellStart"/>
       <w:r>
         <w:rPr>
           <w:rStyle w:val="HTMLCode"/>
@@ -262,7 +248,6 @@
         </w:rPr>
         <w:t>n_layers</w:t>
       </w:r>
-      <w:proofErr w:type="spellEnd"/>
       <w:r>
         <w:rPr>
           <w:rFonts w:cstheme="minorHAnsi"/>
@@ -276,10 +261,10 @@
       <w:bookmarkEnd w:id="1"/>
       <w:r>
         <w:object w:dxaOrig="9026" w:dyaOrig="608" w14:anchorId="32269BFB">
-          <v:shape id="_x0000_i1066" type="#_x0000_t75" style="width:451.45pt;height:30.35pt" o:ole="">
+          <v:shape id="_x0000_i1026" type="#_x0000_t75" style="width:451.3pt;height:30.15pt" o:ole="">
             <v:imagedata r:id="rId7" o:title=""/>
           </v:shape>
-          <o:OLEObject Type="Embed" ProgID="Word.Document.12" ShapeID="_x0000_i1066" DrawAspect="Content" ObjectID="_1755602287" r:id="rId8">
+          <o:OLEObject Type="Embed" ProgID="Word.Document.12" ShapeID="_x0000_i1026" DrawAspect="Content" ObjectID="_1755606615" r:id="rId8">
             <o:FieldCodes>\s</o:FieldCodes>
           </o:OLEObject>
         </w:object>
@@ -302,7 +287,6 @@
         </w:rPr>
         <w:t xml:space="preserve">The function checks if the current layer is the first layer by comparing the loop index </w:t>
       </w:r>
-      <w:proofErr w:type="spellStart"/>
       <w:r>
         <w:rPr>
           <w:rStyle w:val="HTMLCode"/>
@@ -313,7 +297,6 @@
         </w:rPr>
         <w:t>i</w:t>
       </w:r>
-      <w:proofErr w:type="spellEnd"/>
       <w:r>
         <w:rPr>
           <w:rFonts w:cstheme="minorHAnsi"/>
@@ -368,7 +351,6 @@
         </w:rPr>
         <w:t xml:space="preserve">, or </w:t>
       </w:r>
-      <w:proofErr w:type="spellStart"/>
       <w:r>
         <w:rPr>
           <w:rStyle w:val="HTMLCode"/>
@@ -379,14 +361,12 @@
         </w:rPr>
         <w:t>SimpleRNN</w:t>
       </w:r>
-      <w:proofErr w:type="spellEnd"/>
       <w:r>
         <w:rPr>
           <w:rFonts w:cstheme="minorHAnsi"/>
         </w:rPr>
         <w:t xml:space="preserve">) with the number of units specified by the </w:t>
       </w:r>
-      <w:proofErr w:type="gramStart"/>
       <w:r>
         <w:rPr>
           <w:rStyle w:val="HTMLCode"/>
@@ -397,7 +377,6 @@
         </w:rPr>
         <w:t>units</w:t>
       </w:r>
-      <w:proofErr w:type="gramEnd"/>
       <w:r>
         <w:rPr>
           <w:rFonts w:cstheme="minorHAnsi"/>
@@ -412,9 +391,14 @@
           <w:sz w:val="21"/>
           <w:szCs w:val="21"/>
         </w:rPr>
-        <w:t xml:space="preserve">(None, </w:t>
-      </w:r>
-      <w:proofErr w:type="spellStart"/>
+        <w:t>(None, sequence_length, n_features)</w:t>
+      </w:r>
+      <w:r>
+        <w:rPr>
+          <w:rFonts w:cstheme="minorHAnsi"/>
+        </w:rPr>
+        <w:t xml:space="preserve">, where </w:t>
+      </w:r>
       <w:r>
         <w:rPr>
           <w:rStyle w:val="HTMLCode"/>
@@ -423,55 +407,6 @@
           <w:sz w:val="21"/>
           <w:szCs w:val="21"/>
         </w:rPr>
-        <w:t>sequence_length</w:t>
-      </w:r>
-      <w:proofErr w:type="spellEnd"/>
-      <w:r>
-        <w:rPr>
-          <w:rStyle w:val="HTMLCode"/>
-          <w:rFonts w:asciiTheme="minorHAnsi" w:eastAsiaTheme="majorEastAsia" w:hAnsiTheme="minorHAnsi" w:cstheme="minorHAnsi"/>
-          <w:color w:val="000000"/>
-          <w:sz w:val="21"/>
-          <w:szCs w:val="21"/>
-        </w:rPr>
-        <w:t xml:space="preserve">, </w:t>
-      </w:r>
-      <w:proofErr w:type="spellStart"/>
-      <w:r>
-        <w:rPr>
-          <w:rStyle w:val="HTMLCode"/>
-          <w:rFonts w:asciiTheme="minorHAnsi" w:eastAsiaTheme="majorEastAsia" w:hAnsiTheme="minorHAnsi" w:cstheme="minorHAnsi"/>
-          <w:color w:val="000000"/>
-          <w:sz w:val="21"/>
-          <w:szCs w:val="21"/>
-        </w:rPr>
-        <w:t>n_features</w:t>
-      </w:r>
-      <w:proofErr w:type="spellEnd"/>
-      <w:r>
-        <w:rPr>
-          <w:rStyle w:val="HTMLCode"/>
-          <w:rFonts w:asciiTheme="minorHAnsi" w:eastAsiaTheme="majorEastAsia" w:hAnsiTheme="minorHAnsi" w:cstheme="minorHAnsi"/>
-          <w:color w:val="000000"/>
-          <w:sz w:val="21"/>
-          <w:szCs w:val="21"/>
-        </w:rPr>
-        <w:t>)</w:t>
-      </w:r>
-      <w:r>
-        <w:rPr>
-          <w:rFonts w:cstheme="minorHAnsi"/>
-        </w:rPr>
-        <w:t xml:space="preserve">, where </w:t>
-      </w:r>
-      <w:r>
-        <w:rPr>
-          <w:rStyle w:val="HTMLCode"/>
-          <w:rFonts w:asciiTheme="minorHAnsi" w:eastAsiaTheme="majorEastAsia" w:hAnsiTheme="minorHAnsi" w:cstheme="minorHAnsi"/>
-          <w:color w:val="000000"/>
-          <w:sz w:val="21"/>
-          <w:szCs w:val="21"/>
-        </w:rPr>
         <w:t>None</w:t>
       </w:r>
       <w:r>
@@ -505,10 +440,10 @@
           <w:rFonts w:cstheme="minorHAnsi"/>
         </w:rPr>
         <w:object w:dxaOrig="9023" w:dyaOrig="1722" w14:anchorId="593CD4EF">
-          <v:shape id="_x0000_i1074" type="#_x0000_t75" style="width:451pt;height:86.05pt" o:ole="">
+          <v:shape id="_x0000_i1027" type="#_x0000_t75" style="width:451.3pt;height:86.1pt" o:ole="">
             <v:imagedata r:id="rId9" o:title=""/>
           </v:shape>
-          <o:OLEObject Type="Embed" ProgID="Word.Document.12" ShapeID="_x0000_i1074" DrawAspect="Content" ObjectID="_1755602288" r:id="rId10">
+          <o:OLEObject Type="Embed" ProgID="Word.Document.12" ShapeID="_x0000_i1027" DrawAspect="Content" ObjectID="_1755606616" r:id="rId10">
             <o:FieldCodes>\s</o:FieldCodes>
           </o:OLEObject>
         </w:object>
@@ -531,7 +466,6 @@
         </w:rPr>
         <w:t xml:space="preserve">If the current layer is not the first layer, the function checks if it is the last layer by comparing the loop index </w:t>
       </w:r>
-      <w:proofErr w:type="spellStart"/>
       <w:r>
         <w:rPr>
           <w:rStyle w:val="HTMLCode"/>
@@ -542,14 +476,12 @@
         </w:rPr>
         <w:t>i</w:t>
       </w:r>
-      <w:proofErr w:type="spellEnd"/>
       <w:r>
         <w:rPr>
           <w:rFonts w:cstheme="minorHAnsi"/>
         </w:rPr>
         <w:t xml:space="preserve"> to </w:t>
       </w:r>
-      <w:proofErr w:type="spellStart"/>
       <w:r>
         <w:rPr>
           <w:rStyle w:val="HTMLCode"/>
@@ -558,9 +490,14 @@
           <w:sz w:val="21"/>
           <w:szCs w:val="21"/>
         </w:rPr>
-        <w:t>n_layers</w:t>
-      </w:r>
-      <w:proofErr w:type="spellEnd"/>
+        <w:t>n_layers - 1</w:t>
+      </w:r>
+      <w:r>
+        <w:rPr>
+          <w:rFonts w:cstheme="minorHAnsi"/>
+        </w:rPr>
+        <w:t xml:space="preserve">. If it is the last layer, the function adds another recurrent layer of the type specified by the </w:t>
+      </w:r>
       <w:r>
         <w:rPr>
           <w:rStyle w:val="HTMLCode"/>
@@ -569,13 +506,13 @@
           <w:sz w:val="21"/>
           <w:szCs w:val="21"/>
         </w:rPr>
-        <w:t xml:space="preserve"> - 1</w:t>
-      </w:r>
-      <w:r>
-        <w:rPr>
-          <w:rFonts w:cstheme="minorHAnsi"/>
-        </w:rPr>
-        <w:t xml:space="preserve">. If it is the last layer, the function adds another recurrent layer of the type specified by the </w:t>
+        <w:t>cell</w:t>
+      </w:r>
+      <w:r>
+        <w:rPr>
+          <w:rFonts w:cstheme="minorHAnsi"/>
+        </w:rPr>
+        <w:t xml:space="preserve"> parameter with the number of units specified by the </w:t>
       </w:r>
       <w:r>
         <w:rPr>
@@ -585,15 +522,21 @@
           <w:sz w:val="21"/>
           <w:szCs w:val="21"/>
         </w:rPr>
-        <w:t>cell</w:t>
-      </w:r>
-      <w:r>
-        <w:rPr>
-          <w:rFonts w:cstheme="minorHAnsi"/>
-        </w:rPr>
-        <w:t xml:space="preserve"> parameter with the number of units specified by the </w:t>
-      </w:r>
-      <w:proofErr w:type="gramStart"/>
+        <w:t>units</w:t>
+      </w:r>
+      <w:r>
+        <w:rPr>
+          <w:rFonts w:cstheme="minorHAnsi"/>
+        </w:rPr>
+        <w:t xml:space="preserve"> parameter. </w:t>
+      </w:r>
+      <w:r>
+        <w:rPr>
+          <w:rFonts w:cstheme="minorHAnsi"/>
+        </w:rPr>
+        <w:lastRenderedPageBreak/>
+        <w:t xml:space="preserve">However, this time, the </w:t>
+      </w:r>
       <w:r>
         <w:rPr>
           <w:rStyle w:val="HTMLCode"/>
@@ -602,23 +545,14 @@
           <w:sz w:val="21"/>
           <w:szCs w:val="21"/>
         </w:rPr>
-        <w:t>units</w:t>
-      </w:r>
-      <w:proofErr w:type="gramEnd"/>
-      <w:r>
-        <w:rPr>
-          <w:rFonts w:cstheme="minorHAnsi"/>
-        </w:rPr>
-        <w:t xml:space="preserve"> parameter. </w:t>
-      </w:r>
-      <w:r>
-        <w:rPr>
-          <w:rFonts w:cstheme="minorHAnsi"/>
-        </w:rPr>
-        <w:lastRenderedPageBreak/>
-        <w:t xml:space="preserve">However, this time, the </w:t>
-      </w:r>
-      <w:proofErr w:type="spellStart"/>
+        <w:t>return_sequences</w:t>
+      </w:r>
+      <w:r>
+        <w:rPr>
+          <w:rFonts w:cstheme="minorHAnsi"/>
+        </w:rPr>
+        <w:t xml:space="preserve"> argument is set to </w:t>
+      </w:r>
       <w:r>
         <w:rPr>
           <w:rStyle w:val="HTMLCode"/>
@@ -627,23 +561,6 @@
           <w:sz w:val="21"/>
           <w:szCs w:val="21"/>
         </w:rPr>
-        <w:t>return_sequences</w:t>
-      </w:r>
-      <w:proofErr w:type="spellEnd"/>
-      <w:r>
-        <w:rPr>
-          <w:rFonts w:cstheme="minorHAnsi"/>
-        </w:rPr>
-        <w:t xml:space="preserve"> argument is set to </w:t>
-      </w:r>
-      <w:r>
-        <w:rPr>
-          <w:rStyle w:val="HTMLCode"/>
-          <w:rFonts w:asciiTheme="minorHAnsi" w:eastAsiaTheme="majorEastAsia" w:hAnsiTheme="minorHAnsi" w:cstheme="minorHAnsi"/>
-          <w:color w:val="000000"/>
-          <w:sz w:val="21"/>
-          <w:szCs w:val="21"/>
-        </w:rPr>
         <w:t>False</w:t>
       </w:r>
       <w:r>
@@ -665,10 +582,10 @@
           <w:rFonts w:cstheme="minorHAnsi"/>
         </w:rPr>
         <w:object w:dxaOrig="9023" w:dyaOrig="1325" w14:anchorId="4E2C12F9">
-          <v:shape id="_x0000_i1072" type="#_x0000_t75" style="width:451pt;height:66.1pt" o:ole="">
+          <v:shape id="_x0000_i1028" type="#_x0000_t75" style="width:451.3pt;height:65.95pt" o:ole="">
             <v:imagedata r:id="rId11" o:title=""/>
           </v:shape>
-          <o:OLEObject Type="Embed" ProgID="Word.Document.12" ShapeID="_x0000_i1072" DrawAspect="Content" ObjectID="_1755602289" r:id="rId12">
+          <o:OLEObject Type="Embed" ProgID="Word.Document.12" ShapeID="_x0000_i1028" DrawAspect="Content" ObjectID="_1755606617" r:id="rId12">
             <o:FieldCodes>\s</o:FieldCodes>
           </o:OLEObject>
         </w:object>
@@ -707,7 +624,6 @@
         </w:rPr>
         <w:t xml:space="preserve"> parameter with the number of units specified by the </w:t>
       </w:r>
-      <w:proofErr w:type="gramStart"/>
       <w:r>
         <w:rPr>
           <w:rStyle w:val="HTMLCode"/>
@@ -718,7 +634,6 @@
         </w:rPr>
         <w:t>units</w:t>
       </w:r>
-      <w:proofErr w:type="gramEnd"/>
       <w:r>
         <w:rPr>
           <w:rFonts w:cstheme="minorHAnsi"/>
@@ -733,51 +648,7 @@
           <w:sz w:val="21"/>
           <w:szCs w:val="21"/>
         </w:rPr>
-        <w:t xml:space="preserve">(None, </w:t>
-      </w:r>
-      <w:proofErr w:type="spellStart"/>
-      <w:r>
-        <w:rPr>
-          <w:rStyle w:val="HTMLCode"/>
-          <w:rFonts w:asciiTheme="minorHAnsi" w:eastAsiaTheme="majorEastAsia" w:hAnsiTheme="minorHAnsi" w:cstheme="minorHAnsi"/>
-          <w:color w:val="000000"/>
-          <w:sz w:val="21"/>
-          <w:szCs w:val="21"/>
-        </w:rPr>
-        <w:t>sequence_length</w:t>
-      </w:r>
-      <w:proofErr w:type="spellEnd"/>
-      <w:r>
-        <w:rPr>
-          <w:rStyle w:val="HTMLCode"/>
-          <w:rFonts w:asciiTheme="minorHAnsi" w:eastAsiaTheme="majorEastAsia" w:hAnsiTheme="minorHAnsi" w:cstheme="minorHAnsi"/>
-          <w:color w:val="000000"/>
-          <w:sz w:val="21"/>
-          <w:szCs w:val="21"/>
-        </w:rPr>
-        <w:t xml:space="preserve">, </w:t>
-      </w:r>
-      <w:proofErr w:type="spellStart"/>
-      <w:r>
-        <w:rPr>
-          <w:rStyle w:val="HTMLCode"/>
-          <w:rFonts w:asciiTheme="minorHAnsi" w:eastAsiaTheme="majorEastAsia" w:hAnsiTheme="minorHAnsi" w:cstheme="minorHAnsi"/>
-          <w:color w:val="000000"/>
-          <w:sz w:val="21"/>
-          <w:szCs w:val="21"/>
-        </w:rPr>
-        <w:t>n_features</w:t>
-      </w:r>
-      <w:proofErr w:type="spellEnd"/>
-      <w:r>
-        <w:rPr>
-          <w:rStyle w:val="HTMLCode"/>
-          <w:rFonts w:asciiTheme="minorHAnsi" w:eastAsiaTheme="majorEastAsia" w:hAnsiTheme="minorHAnsi" w:cstheme="minorHAnsi"/>
-          <w:color w:val="000000"/>
-          <w:sz w:val="21"/>
-          <w:szCs w:val="21"/>
-        </w:rPr>
-        <w:t>)</w:t>
+        <w:t>(None, sequence_length, n_features)</w:t>
       </w:r>
       <w:r>
         <w:rPr>
@@ -792,10 +663,10 @@
           <w:rFonts w:cstheme="minorHAnsi"/>
         </w:rPr>
         <w:object w:dxaOrig="9360" w:dyaOrig="1291" w14:anchorId="36A2A36B">
-          <v:shape id="_x0000_i1076" type="#_x0000_t75" style="width:468.25pt;height:64.75pt" o:ole="">
+          <v:shape id="_x0000_i1029" type="#_x0000_t75" style="width:468.6pt;height:64.75pt" o:ole="">
             <v:imagedata r:id="rId13" o:title=""/>
           </v:shape>
-          <o:OLEObject Type="Embed" ProgID="Word.Document.12" ShapeID="_x0000_i1076" DrawAspect="Content" ObjectID="_1755602290" r:id="rId14">
+          <o:OLEObject Type="Embed" ProgID="Word.Document.12" ShapeID="_x0000_i1029" DrawAspect="Content" ObjectID="_1755606618" r:id="rId14">
             <o:FieldCodes>\s</o:FieldCodes>
           </o:OLEObject>
         </w:object>
@@ -873,10 +744,10 @@
           <w:rFonts w:cstheme="minorHAnsi"/>
         </w:rPr>
         <w:object w:dxaOrig="9026" w:dyaOrig="392" w14:anchorId="65027C08">
-          <v:shape id="_x0000_i1078" type="#_x0000_t75" style="width:451.45pt;height:19.45pt" o:ole="">
+          <v:shape id="_x0000_i1030" type="#_x0000_t75" style="width:451.3pt;height:19.3pt" o:ole="">
             <v:imagedata r:id="rId15" o:title=""/>
           </v:shape>
-          <o:OLEObject Type="Embed" ProgID="Word.Document.12" ShapeID="_x0000_i1078" DrawAspect="Content" ObjectID="_1755602291" r:id="rId16">
+          <o:OLEObject Type="Embed" ProgID="Word.Document.12" ShapeID="_x0000_i1030" DrawAspect="Content" ObjectID="_1755606619" r:id="rId16">
             <o:FieldCodes>\s</o:FieldCodes>
           </o:OLEObject>
         </w:object>
@@ -949,10 +820,10 @@
           <w:rFonts w:cstheme="minorHAnsi"/>
         </w:rPr>
         <w:object w:dxaOrig="9026" w:dyaOrig="646" w14:anchorId="268BFC67">
-          <v:shape id="_x0000_i1081" type="#_x0000_t75" style="width:451.45pt;height:32.15pt" o:ole="">
+          <v:shape id="_x0000_i1031" type="#_x0000_t75" style="width:451.3pt;height:32.2pt" o:ole="">
             <v:imagedata r:id="rId17" o:title=""/>
           </v:shape>
-          <o:OLEObject Type="Embed" ProgID="Word.Document.12" ShapeID="_x0000_i1081" DrawAspect="Content" ObjectID="_1755602292" r:id="rId18">
+          <o:OLEObject Type="Embed" ProgID="Word.Document.12" ShapeID="_x0000_i1031" DrawAspect="Content" ObjectID="_1755606620" r:id="rId18">
             <o:FieldCodes>\s</o:FieldCodes>
           </o:OLEObject>
         </w:object>
@@ -1004,10 +875,10 @@
           <w:noProof/>
         </w:rPr>
         <w:object w:dxaOrig="9026" w:dyaOrig="646" w14:anchorId="2645AC70">
-          <v:shape id="_x0000_i1083" type="#_x0000_t75" style="width:451.45pt;height:32.15pt" o:ole="">
+          <v:shape id="_x0000_i1032" type="#_x0000_t75" style="width:451.3pt;height:32.2pt" o:ole="">
             <v:imagedata r:id="rId19" o:title=""/>
           </v:shape>
-          <o:OLEObject Type="Embed" ProgID="Word.Document.12" ShapeID="_x0000_i1083" DrawAspect="Content" ObjectID="_1755602293" r:id="rId20">
+          <o:OLEObject Type="Embed" ProgID="Word.Document.12" ShapeID="_x0000_i1032" DrawAspect="Content" ObjectID="_1755606621" r:id="rId20">
             <o:FieldCodes>\s</o:FieldCodes>
           </o:OLEObject>
         </w:object>
@@ -1051,7 +922,6 @@
         </w:rPr>
         <w:t xml:space="preserve"> changed the </w:t>
       </w:r>
-      <w:proofErr w:type="gramStart"/>
       <w:r>
         <w:rPr>
           <w:rStyle w:val="HTMLCode"/>
@@ -1061,7 +931,6 @@
         </w:rPr>
         <w:t>units</w:t>
       </w:r>
-      <w:proofErr w:type="gramEnd"/>
       <w:r>
         <w:rPr>
           <w:rFonts w:asciiTheme="minorHAnsi" w:hAnsiTheme="minorHAnsi" w:cstheme="minorHAnsi"/>
@@ -1070,7 +939,6 @@
         </w:rPr>
         <w:t> parameter from a single integer value to a list of integers. This allows for specifying different numbers of units for each layer in the model. In the original function, all layers had the same number of units, as specified by the </w:t>
       </w:r>
-      <w:proofErr w:type="gramStart"/>
       <w:r>
         <w:rPr>
           <w:rStyle w:val="HTMLCode"/>
@@ -1080,7 +948,6 @@
         </w:rPr>
         <w:t>units</w:t>
       </w:r>
-      <w:proofErr w:type="gramEnd"/>
       <w:r>
         <w:rPr>
           <w:rFonts w:asciiTheme="minorHAnsi" w:hAnsiTheme="minorHAnsi" w:cstheme="minorHAnsi"/>
@@ -1121,7 +988,6 @@
         </w:rPr>
         <w:t>nstead of using the value of the </w:t>
       </w:r>
-      <w:proofErr w:type="gramStart"/>
       <w:r>
         <w:rPr>
           <w:rStyle w:val="HTMLCode"/>
@@ -1131,7 +997,6 @@
         </w:rPr>
         <w:t>units</w:t>
       </w:r>
-      <w:proofErr w:type="gramEnd"/>
       <w:r>
         <w:rPr>
           <w:rFonts w:asciiTheme="minorHAnsi" w:hAnsiTheme="minorHAnsi" w:cstheme="minorHAnsi"/>
@@ -1198,10 +1063,10 @@
           <w:szCs w:val="21"/>
         </w:rPr>
         <w:object w:dxaOrig="9026" w:dyaOrig="608" w14:anchorId="37ACA1D9">
-          <v:shape id="_x0000_i1085" type="#_x0000_t75" style="width:451.45pt;height:30.35pt" o:ole="">
+          <v:shape id="_x0000_i1033" type="#_x0000_t75" style="width:451.3pt;height:30.15pt" o:ole="">
             <v:imagedata r:id="rId21" o:title=""/>
           </v:shape>
-          <o:OLEObject Type="Embed" ProgID="Word.Document.12" ShapeID="_x0000_i1085" DrawAspect="Content" ObjectID="_1755602294" r:id="rId22">
+          <o:OLEObject Type="Embed" ProgID="Word.Document.12" ShapeID="_x0000_i1033" DrawAspect="Content" ObjectID="_1755606622" r:id="rId22">
             <o:FieldCodes>\s</o:FieldCodes>
           </o:OLEObject>
         </w:object>
@@ -1288,7 +1153,6 @@
         </w:rPr>
         <w:t>, or </w:t>
       </w:r>
-      <w:proofErr w:type="spellStart"/>
       <w:r>
         <w:rPr>
           <w:rStyle w:val="HTMLCode"/>
@@ -1298,7 +1162,6 @@
         </w:rPr>
         <w:t>SimpleRNN</w:t>
       </w:r>
-      <w:proofErr w:type="spellEnd"/>
       <w:r>
         <w:rPr>
           <w:rFonts w:asciiTheme="minorHAnsi" w:hAnsiTheme="minorHAnsi" w:cstheme="minorHAnsi"/>
@@ -1374,10 +1237,10 @@
           <w:szCs w:val="21"/>
         </w:rPr>
         <w:object w:dxaOrig="9026" w:dyaOrig="608" w14:anchorId="025CA00E">
-          <v:shape id="_x0000_i1091" type="#_x0000_t75" style="width:451.45pt;height:30.35pt" o:ole="">
+          <v:shape id="_x0000_i1034" type="#_x0000_t75" style="width:451.3pt;height:30.15pt" o:ole="">
             <v:imagedata r:id="rId23" o:title=""/>
           </v:shape>
-          <o:OLEObject Type="Embed" ProgID="Word.Document.12" ShapeID="_x0000_i1091" DrawAspect="Content" ObjectID="_1755602295" r:id="rId24">
+          <o:OLEObject Type="Embed" ProgID="Word.Document.12" ShapeID="_x0000_i1034" DrawAspect="Content" ObjectID="_1755606623" r:id="rId24">
             <o:FieldCodes>\s</o:FieldCodes>
           </o:OLEObject>
         </w:object>
@@ -1462,8 +1325,6 @@
         </w:rPr>
         <w:t xml:space="preserve"> the </w:t>
       </w:r>
-      <w:proofErr w:type="spellStart"/>
-      <w:proofErr w:type="gramStart"/>
       <w:r>
         <w:rPr>
           <w:rStyle w:val="HTMLCode"/>
@@ -1471,27 +1332,7 @@
           <w:sz w:val="21"/>
           <w:szCs w:val="21"/>
         </w:rPr>
-        <w:t>globals</w:t>
-      </w:r>
-      <w:proofErr w:type="spellEnd"/>
-      <w:r>
-        <w:rPr>
-          <w:rStyle w:val="HTMLCode"/>
-          <w:rFonts w:asciiTheme="minorHAnsi" w:eastAsiaTheme="majorEastAsia" w:hAnsiTheme="minorHAnsi" w:cstheme="minorHAnsi"/>
-          <w:sz w:val="21"/>
-          <w:szCs w:val="21"/>
-        </w:rPr>
-        <w:t>(</w:t>
-      </w:r>
-      <w:proofErr w:type="gramEnd"/>
-      <w:r>
-        <w:rPr>
-          <w:rStyle w:val="HTMLCode"/>
-          <w:rFonts w:asciiTheme="minorHAnsi" w:eastAsiaTheme="majorEastAsia" w:hAnsiTheme="minorHAnsi" w:cstheme="minorHAnsi"/>
-          <w:sz w:val="21"/>
-          <w:szCs w:val="21"/>
-        </w:rPr>
-        <w:t>)</w:t>
+        <w:t>globals()</w:t>
       </w:r>
       <w:r>
         <w:rPr>
@@ -1518,10 +1359,10 @@
           <w:szCs w:val="21"/>
         </w:rPr>
         <w:object w:dxaOrig="9026" w:dyaOrig="608" w14:anchorId="099319D9">
-          <v:shape id="_x0000_i1093" type="#_x0000_t75" style="width:451.45pt;height:30.35pt" o:ole="">
+          <v:shape id="_x0000_i1035" type="#_x0000_t75" style="width:451.3pt;height:30.15pt" o:ole="">
             <v:imagedata r:id="rId25" o:title=""/>
           </v:shape>
-          <o:OLEObject Type="Embed" ProgID="Word.Document.12" ShapeID="_x0000_i1093" DrawAspect="Content" ObjectID="_1755602296" r:id="rId26">
+          <o:OLEObject Type="Embed" ProgID="Word.Document.12" ShapeID="_x0000_i1035" DrawAspect="Content" ObjectID="_1755606624" r:id="rId26">
             <o:FieldCodes>\s</o:FieldCodes>
           </o:OLEObject>
         </w:object>
@@ -1565,7 +1406,6 @@
         </w:rPr>
         <w:t>added a check in the for loop to make sure that the name of the cell (layer type) for each layer corresponds to a valid layer network type. If the cell name is not found in the global symbol table, the function raises a </w:t>
       </w:r>
-      <w:proofErr w:type="spellStart"/>
       <w:r>
         <w:rPr>
           <w:rStyle w:val="HTMLCode"/>
@@ -1575,7 +1415,6 @@
         </w:rPr>
         <w:t>ValueError</w:t>
       </w:r>
-      <w:proofErr w:type="spellEnd"/>
       <w:r>
         <w:rPr>
           <w:rFonts w:asciiTheme="minorHAnsi" w:hAnsiTheme="minorHAnsi" w:cstheme="minorHAnsi"/>
@@ -1593,10 +1432,10 @@
           <w:szCs w:val="21"/>
         </w:rPr>
         <w:object w:dxaOrig="9026" w:dyaOrig="823" w14:anchorId="71AD8949">
-          <v:shape id="_x0000_i1095" type="#_x0000_t75" style="width:451.45pt;height:41.2pt" o:ole="">
+          <v:shape id="_x0000_i1036" type="#_x0000_t75" style="width:451.3pt;height:41.05pt" o:ole="">
             <v:imagedata r:id="rId27" o:title=""/>
           </v:shape>
-          <o:OLEObject Type="Embed" ProgID="Word.Document.12" ShapeID="_x0000_i1095" DrawAspect="Content" ObjectID="_1755602297" r:id="rId28">
+          <o:OLEObject Type="Embed" ProgID="Word.Document.12" ShapeID="_x0000_i1036" DrawAspect="Content" ObjectID="_1755606625" r:id="rId28">
             <o:FieldCodes>\s</o:FieldCodes>
           </o:OLEObject>
         </w:object>
@@ -1659,32 +1498,11 @@
         <w:t xml:space="preserve"> It is as simple as setting the values for the parameters to be passed to the method,</w:t>
       </w:r>
       <w:r>
-        <w:t xml:space="preserve"> with </w:t>
-      </w:r>
-      <w:proofErr w:type="spellStart"/>
-      <w:r>
-        <w:t>sequence_length</w:t>
-      </w:r>
-      <w:proofErr w:type="spellEnd"/>
-      <w:r>
-        <w:t xml:space="preserve"> and </w:t>
-      </w:r>
-      <w:proofErr w:type="spellStart"/>
-      <w:r>
-        <w:t>n_features</w:t>
-      </w:r>
-      <w:proofErr w:type="spellEnd"/>
-      <w:r>
-        <w:t xml:space="preserve"> being derived from the training data shape, and the layer </w:t>
-      </w:r>
-      <w:r>
-        <w:t xml:space="preserve">network </w:t>
-      </w:r>
-      <w:proofErr w:type="gramStart"/>
-      <w:r>
-        <w:t>types</w:t>
-      </w:r>
-      <w:proofErr w:type="gramEnd"/>
+        <w:t xml:space="preserve"> with sequence_length and n_features being derived from the training data shape, and the layer </w:t>
+      </w:r>
+      <w:r>
+        <w:t>network types</w:t>
+      </w:r>
       <w:r>
         <w:t xml:space="preserve"> and unit sizes being specified in lists</w:t>
       </w:r>
@@ -1702,10 +1520,10 @@
     <w:p>
       <w:r>
         <w:object w:dxaOrig="9026" w:dyaOrig="5144" w14:anchorId="335B4AF9">
-          <v:shape id="_x0000_i1097" type="#_x0000_t75" style="width:451.45pt;height:257.2pt" o:ole="">
+          <v:shape id="_x0000_i1037" type="#_x0000_t75" style="width:451.3pt;height:257.05pt" o:ole="">
             <v:imagedata r:id="rId29" o:title=""/>
           </v:shape>
-          <o:OLEObject Type="Embed" ProgID="Word.Document.12" ShapeID="_x0000_i1097" DrawAspect="Content" ObjectID="_1755602298" r:id="rId30">
+          <o:OLEObject Type="Embed" ProgID="Word.Document.12" ShapeID="_x0000_i1037" DrawAspect="Content" ObjectID="_1755606626" r:id="rId30">
             <o:FieldCodes>\s</o:FieldCodes>
           </o:OLEObject>
         </w:object>
@@ -1714,15 +1532,7 @@
     <w:p>
       <w:r>
         <w:lastRenderedPageBreak/>
-        <w:t xml:space="preserve">This initial test uses two layers, an LTSM with </w:t>
-      </w:r>
-      <w:proofErr w:type="gramStart"/>
-      <w:r>
-        <w:t>256 unit</w:t>
-      </w:r>
-      <w:proofErr w:type="gramEnd"/>
-      <w:r>
-        <w:t xml:space="preserve"> size, and a GRU with 128 unit size. It also keeps the standard 25 epochs and 32 batch size of the original v0.1 base.</w:t>
+        <w:t>This initial test uses two layers, an LTSM with 256 unit size, and a GRU with 128 unit size. It also keeps the standard 25 epochs and 32 batch size of the original v0.1 base.</w:t>
       </w:r>
       <w:r>
         <w:t xml:space="preserve"> This predicts quite an accurate result</w:t>
@@ -1737,13 +1547,8 @@
         <w:t xml:space="preserve"> seconds per epoch, and </w:t>
       </w:r>
       <w:r>
-        <w:t xml:space="preserve">loss between 0.0624 and </w:t>
-      </w:r>
-      <w:proofErr w:type="gramStart"/>
-      <w:r>
-        <w:t>0.0225</w:t>
-      </w:r>
-      <w:proofErr w:type="gramEnd"/>
+        <w:t>loss between 0.0624 and 0.0225</w:t>
+      </w:r>
     </w:p>
     <w:p>
       <w:pPr>
@@ -1752,6 +1557,9 @@
         </w:rPr>
       </w:pPr>
       <w:r>
+        <w:rPr>
+          <w:noProof/>
+        </w:rPr>
         <w:drawing>
           <wp:inline distT="0" distB="0" distL="0" distR="0" wp14:anchorId="487954A5" wp14:editId="2A8C58F8">
             <wp:extent cx="4069900" cy="3485072"/>
@@ -1835,7 +1643,377 @@
         </w:drawing>
       </w:r>
     </w:p>
+    <w:p>
+      <w:r>
+        <w:t xml:space="preserve">The next test set uses the following parameters. This </w:t>
+      </w:r>
+      <w:r>
+        <w:t>notably is using three layers of different types, with decreasing unit sizes. It is also testing a different optimizer method.</w:t>
+      </w:r>
+    </w:p>
+    <w:bookmarkStart w:id="13" w:name="_MON_1755602654"/>
+    <w:bookmarkEnd w:id="13"/>
+    <w:p>
+      <w:r>
+        <w:object w:dxaOrig="9026" w:dyaOrig="2975" w14:anchorId="751F7314">
+          <v:shape id="_x0000_i1040" type="#_x0000_t75" style="width:451.3pt;height:148.85pt" o:ole="">
+            <v:imagedata r:id="rId33" o:title=""/>
+          </v:shape>
+          <o:OLEObject Type="Embed" ProgID="Word.Document.12" ShapeID="_x0000_i1040" DrawAspect="Content" ObjectID="_1755606627" r:id="rId34">
+            <o:FieldCodes>\s</o:FieldCodes>
+          </o:OLEObject>
+        </w:object>
+      </w:r>
+    </w:p>
+    <w:p>
+      <w:r>
+        <w:lastRenderedPageBreak/>
+        <w:t xml:space="preserve">These results </w:t>
+      </w:r>
+      <w:r>
+        <w:t>interestingly appear not as accurate,</w:t>
+      </w:r>
+      <w:r>
+        <w:t xml:space="preserve"> being very slightly offset and exaggerated. Further, the epoch time </w:t>
+      </w:r>
+      <w:r>
+        <w:t>average is longer, but with a much lower average loss.</w:t>
+      </w:r>
+    </w:p>
+    <w:p>
+      <w:r>
+        <w:drawing>
+          <wp:inline distT="0" distB="0" distL="0" distR="0" wp14:anchorId="518867DA" wp14:editId="1287E366">
+            <wp:extent cx="4129872" cy="3523615"/>
+            <wp:effectExtent l="0" t="0" r="4445" b="635"/>
+            <wp:docPr id="605464258" name="Picture 1" descr="A graph showing the price of a stock market&#10;&#10;Description automatically generated"/>
+            <wp:cNvGraphicFramePr>
+              <a:graphicFrameLocks xmlns:a="http://schemas.openxmlformats.org/drawingml/2006/main" noChangeAspect="1"/>
+            </wp:cNvGraphicFramePr>
+            <a:graphic xmlns:a="http://schemas.openxmlformats.org/drawingml/2006/main">
+              <a:graphicData uri="http://schemas.openxmlformats.org/drawingml/2006/picture">
+                <pic:pic xmlns:pic="http://schemas.openxmlformats.org/drawingml/2006/picture">
+                  <pic:nvPicPr>
+                    <pic:cNvPr id="605464258" name="Picture 1" descr="A graph showing the price of a stock market&#10;&#10;Description automatically generated"/>
+                    <pic:cNvPicPr/>
+                  </pic:nvPicPr>
+                  <pic:blipFill>
+                    <a:blip r:embed="rId35"/>
+                    <a:stretch>
+                      <a:fillRect/>
+                    </a:stretch>
+                  </pic:blipFill>
+                  <pic:spPr>
+                    <a:xfrm>
+                      <a:off x="0" y="0"/>
+                      <a:ext cx="4167692" cy="3555883"/>
+                    </a:xfrm>
+                    <a:prstGeom prst="rect">
+                      <a:avLst/>
+                    </a:prstGeom>
+                  </pic:spPr>
+                </pic:pic>
+              </a:graphicData>
+            </a:graphic>
+          </wp:inline>
+        </w:drawing>
+      </w:r>
+      <w:r>
+        <w:drawing>
+          <wp:inline distT="0" distB="0" distL="0" distR="0" wp14:anchorId="299B7CBC" wp14:editId="1B8E3E99">
+            <wp:extent cx="1575837" cy="5262563"/>
+            <wp:effectExtent l="0" t="0" r="5715" b="0"/>
+            <wp:docPr id="2027010817" name="Picture 1" descr="A screenshot of a computer screen&#10;&#10;Description automatically generated"/>
+            <wp:cNvGraphicFramePr>
+              <a:graphicFrameLocks xmlns:a="http://schemas.openxmlformats.org/drawingml/2006/main" noChangeAspect="1"/>
+            </wp:cNvGraphicFramePr>
+            <a:graphic xmlns:a="http://schemas.openxmlformats.org/drawingml/2006/main">
+              <a:graphicData uri="http://schemas.openxmlformats.org/drawingml/2006/picture">
+                <pic:pic xmlns:pic="http://schemas.openxmlformats.org/drawingml/2006/picture">
+                  <pic:nvPicPr>
+                    <pic:cNvPr id="2027010817" name="Picture 1" descr="A screenshot of a computer screen&#10;&#10;Description automatically generated"/>
+                    <pic:cNvPicPr/>
+                  </pic:nvPicPr>
+                  <pic:blipFill>
+                    <a:blip r:embed="rId36"/>
+                    <a:stretch>
+                      <a:fillRect/>
+                    </a:stretch>
+                  </pic:blipFill>
+                  <pic:spPr>
+                    <a:xfrm>
+                      <a:off x="0" y="0"/>
+                      <a:ext cx="1576948" cy="5266274"/>
+                    </a:xfrm>
+                    <a:prstGeom prst="rect">
+                      <a:avLst/>
+                    </a:prstGeom>
+                  </pic:spPr>
+                </pic:pic>
+              </a:graphicData>
+            </a:graphic>
+          </wp:inline>
+        </w:drawing>
+      </w:r>
+    </w:p>
     <w:p/>
+    <w:p>
+      <w:r>
+        <w:t xml:space="preserve">The </w:t>
+      </w:r>
+      <w:r>
+        <w:t>set</w:t>
+      </w:r>
+      <w:r>
+        <w:t xml:space="preserve"> uses two GRU layers, starting with a much larger 512 layer size. The dropout is also slightly higher, with yet another different optimizer. The epochs and batch size are also increased </w:t>
+      </w:r>
+      <w:r>
+        <w:t>in this iteration</w:t>
+      </w:r>
+      <w:r>
+        <w:t>.</w:t>
+      </w:r>
+    </w:p>
+    <w:bookmarkStart w:id="14" w:name="_MON_1755603748"/>
+    <w:bookmarkEnd w:id="14"/>
+    <w:p>
+      <w:r>
+        <w:object w:dxaOrig="9026" w:dyaOrig="2760" w14:anchorId="5FD6E351">
+          <v:shape id="_x0000_i1046" type="#_x0000_t75" style="width:451.3pt;height:137.95pt" o:ole="">
+            <v:imagedata r:id="rId37" o:title=""/>
+          </v:shape>
+          <o:OLEObject Type="Embed" ProgID="Word.Document.12" ShapeID="_x0000_i1046" DrawAspect="Content" ObjectID="_1755606628" r:id="rId38">
+            <o:FieldCodes>\s</o:FieldCodes>
+          </o:OLEObject>
+        </w:object>
+      </w:r>
+    </w:p>
+    <w:p>
+      <w:r>
+        <w:lastRenderedPageBreak/>
+        <w:t xml:space="preserve">As is extremely noticeable from these results, this particular combination of model and fit settings does not work at all for our purposes. Both the actual and predicted prices become completely incorrectly displayed, and the loss </w:t>
+      </w:r>
+      <w:r>
+        <w:t xml:space="preserve">for each epoch are insanely high numbers. This could be the result of many of the factors, or only one or two, </w:t>
+      </w:r>
+      <w:r>
+        <w:t>such as the optimiser or loss methods.</w:t>
+      </w:r>
+    </w:p>
+    <w:p>
+      <w:r>
+        <w:drawing>
+          <wp:inline distT="0" distB="0" distL="0" distR="0" wp14:anchorId="44D2F838" wp14:editId="70652670">
+            <wp:extent cx="3855366" cy="3308200"/>
+            <wp:effectExtent l="0" t="0" r="0" b="6985"/>
+            <wp:docPr id="1693204031" name="Picture 1" descr="A graph with numbers and a green line&#10;&#10;Description automatically generated"/>
+            <wp:cNvGraphicFramePr>
+              <a:graphicFrameLocks xmlns:a="http://schemas.openxmlformats.org/drawingml/2006/main" noChangeAspect="1"/>
+            </wp:cNvGraphicFramePr>
+            <a:graphic xmlns:a="http://schemas.openxmlformats.org/drawingml/2006/main">
+              <a:graphicData uri="http://schemas.openxmlformats.org/drawingml/2006/picture">
+                <pic:pic xmlns:pic="http://schemas.openxmlformats.org/drawingml/2006/picture">
+                  <pic:nvPicPr>
+                    <pic:cNvPr id="1693204031" name="Picture 1" descr="A graph with numbers and a green line&#10;&#10;Description automatically generated"/>
+                    <pic:cNvPicPr/>
+                  </pic:nvPicPr>
+                  <pic:blipFill>
+                    <a:blip r:embed="rId39"/>
+                    <a:stretch>
+                      <a:fillRect/>
+                    </a:stretch>
+                  </pic:blipFill>
+                  <pic:spPr>
+                    <a:xfrm>
+                      <a:off x="0" y="0"/>
+                      <a:ext cx="3906548" cy="3352118"/>
+                    </a:xfrm>
+                    <a:prstGeom prst="rect">
+                      <a:avLst/>
+                    </a:prstGeom>
+                  </pic:spPr>
+                </pic:pic>
+              </a:graphicData>
+            </a:graphic>
+          </wp:inline>
+        </w:drawing>
+      </w:r>
+      <w:r>
+        <w:drawing>
+          <wp:inline distT="0" distB="0" distL="0" distR="0" wp14:anchorId="23BE5092" wp14:editId="4E2CFCB6">
+            <wp:extent cx="1852202" cy="6181725"/>
+            <wp:effectExtent l="0" t="0" r="0" b="0"/>
+            <wp:docPr id="64515654" name="Picture 1" descr="A black screen with white text&#10;&#10;Description automatically generated"/>
+            <wp:cNvGraphicFramePr>
+              <a:graphicFrameLocks xmlns:a="http://schemas.openxmlformats.org/drawingml/2006/main" noChangeAspect="1"/>
+            </wp:cNvGraphicFramePr>
+            <a:graphic xmlns:a="http://schemas.openxmlformats.org/drawingml/2006/main">
+              <a:graphicData uri="http://schemas.openxmlformats.org/drawingml/2006/picture">
+                <pic:pic xmlns:pic="http://schemas.openxmlformats.org/drawingml/2006/picture">
+                  <pic:nvPicPr>
+                    <pic:cNvPr id="64515654" name="Picture 1" descr="A black screen with white text&#10;&#10;Description automatically generated"/>
+                    <pic:cNvPicPr/>
+                  </pic:nvPicPr>
+                  <pic:blipFill>
+                    <a:blip r:embed="rId40"/>
+                    <a:stretch>
+                      <a:fillRect/>
+                    </a:stretch>
+                  </pic:blipFill>
+                  <pic:spPr>
+                    <a:xfrm>
+                      <a:off x="0" y="0"/>
+                      <a:ext cx="1857593" cy="6199716"/>
+                    </a:xfrm>
+                    <a:prstGeom prst="rect">
+                      <a:avLst/>
+                    </a:prstGeom>
+                  </pic:spPr>
+                </pic:pic>
+              </a:graphicData>
+            </a:graphic>
+          </wp:inline>
+        </w:drawing>
+      </w:r>
+    </w:p>
+    <w:p>
+      <w:r>
+        <w:t>This last set</w:t>
+      </w:r>
+      <w:r>
+        <w:t xml:space="preserve"> is testing three SimpleRNN layers, with yet another combination of loss and optimizer methods. It also tests much smaller epoch and batch_size values.</w:t>
+      </w:r>
+      <w:r>
+        <w:t xml:space="preserve"> </w:t>
+      </w:r>
+      <w:r>
+        <w:t xml:space="preserve"> The unit sizes for each layer are also </w:t>
+      </w:r>
+      <w:r>
+        <w:lastRenderedPageBreak/>
+        <w:t>reduced.</w:t>
+      </w:r>
+      <w:bookmarkStart w:id="15" w:name="_MON_1755604890"/>
+      <w:bookmarkEnd w:id="15"/>
+      <w:r>
+        <w:object w:dxaOrig="9026" w:dyaOrig="2760" w14:anchorId="6461D587">
+          <v:shape id="_x0000_i1049" type="#_x0000_t75" style="width:451.3pt;height:137.95pt" o:ole="">
+            <v:imagedata r:id="rId41" o:title=""/>
+          </v:shape>
+          <o:OLEObject Type="Embed" ProgID="Word.Document.12" ShapeID="_x0000_i1049" DrawAspect="Content" ObjectID="_1755606629" r:id="rId42">
+            <o:FieldCodes>\s</o:FieldCodes>
+          </o:OLEObject>
+        </w:object>
+      </w:r>
+    </w:p>
+    <w:p>
+      <w:r>
+        <w:t>As expected with a much small epoch and batch size</w:t>
+      </w:r>
+      <w:r>
+        <w:t xml:space="preserve">, while the overall arc shape </w:t>
+      </w:r>
+      <w:r>
+        <w:t>is close, the predicted values are not close to the actual values. The values are super erratic</w:t>
+      </w:r>
+      <w:r>
+        <w:t xml:space="preserve"> with wild prices differences from day to day. This is likely due to a combination of the lower epoch and batch size, as well as the </w:t>
+      </w:r>
+      <w:r>
+        <w:t>layer configurations and potentially the loss and optimiser methods used.</w:t>
+      </w:r>
+      <w:r>
+        <w:t xml:space="preserve"> We can see this also means the average epoch time, and loss, is very low.</w:t>
+      </w:r>
+    </w:p>
+    <w:p>
+      <w:r>
+        <w:drawing>
+          <wp:inline distT="0" distB="0" distL="0" distR="0" wp14:anchorId="0BDC214E" wp14:editId="0ABB31CF">
+            <wp:extent cx="4112246" cy="3502654"/>
+            <wp:effectExtent l="0" t="0" r="3175" b="3175"/>
+            <wp:docPr id="605001096" name="Picture 1"/>
+            <wp:cNvGraphicFramePr>
+              <a:graphicFrameLocks xmlns:a="http://schemas.openxmlformats.org/drawingml/2006/main" noChangeAspect="1"/>
+            </wp:cNvGraphicFramePr>
+            <a:graphic xmlns:a="http://schemas.openxmlformats.org/drawingml/2006/main">
+              <a:graphicData uri="http://schemas.openxmlformats.org/drawingml/2006/picture">
+                <pic:pic xmlns:pic="http://schemas.openxmlformats.org/drawingml/2006/picture">
+                  <pic:nvPicPr>
+                    <pic:cNvPr id="605001096" name=""/>
+                    <pic:cNvPicPr/>
+                  </pic:nvPicPr>
+                  <pic:blipFill>
+                    <a:blip r:embed="rId43"/>
+                    <a:stretch>
+                      <a:fillRect/>
+                    </a:stretch>
+                  </pic:blipFill>
+                  <pic:spPr>
+                    <a:xfrm>
+                      <a:off x="0" y="0"/>
+                      <a:ext cx="4116721" cy="3506466"/>
+                    </a:xfrm>
+                    <a:prstGeom prst="rect">
+                      <a:avLst/>
+                    </a:prstGeom>
+                  </pic:spPr>
+                </pic:pic>
+              </a:graphicData>
+            </a:graphic>
+          </wp:inline>
+        </w:drawing>
+      </w:r>
+      <w:r>
+        <w:drawing>
+          <wp:inline distT="0" distB="0" distL="0" distR="0" wp14:anchorId="29819E80" wp14:editId="456F37C7">
+            <wp:extent cx="1545925" cy="3487087"/>
+            <wp:effectExtent l="0" t="0" r="0" b="0"/>
+            <wp:docPr id="453222060" name="Picture 1" descr="A screen shot of a computer&#10;&#10;Description automatically generated"/>
+            <wp:cNvGraphicFramePr>
+              <a:graphicFrameLocks xmlns:a="http://schemas.openxmlformats.org/drawingml/2006/main" noChangeAspect="1"/>
+            </wp:cNvGraphicFramePr>
+            <a:graphic xmlns:a="http://schemas.openxmlformats.org/drawingml/2006/main">
+              <a:graphicData uri="http://schemas.openxmlformats.org/drawingml/2006/picture">
+                <pic:pic xmlns:pic="http://schemas.openxmlformats.org/drawingml/2006/picture">
+                  <pic:nvPicPr>
+                    <pic:cNvPr id="453222060" name="Picture 1" descr="A screen shot of a computer&#10;&#10;Description automatically generated"/>
+                    <pic:cNvPicPr/>
+                  </pic:nvPicPr>
+                  <pic:blipFill>
+                    <a:blip r:embed="rId44"/>
+                    <a:stretch>
+                      <a:fillRect/>
+                    </a:stretch>
+                  </pic:blipFill>
+                  <pic:spPr>
+                    <a:xfrm>
+                      <a:off x="0" y="0"/>
+                      <a:ext cx="1577682" cy="3558720"/>
+                    </a:xfrm>
+                    <a:prstGeom prst="rect">
+                      <a:avLst/>
+                    </a:prstGeom>
+                  </pic:spPr>
+                </pic:pic>
+              </a:graphicData>
+            </a:graphic>
+          </wp:inline>
+        </w:drawing>
+      </w:r>
+    </w:p>
+    <w:p/>
+    <w:p>
+      <w:r>
+        <w:t xml:space="preserve">Overall, these results suggest that different model creation and fitting configurations can have a wildly large impact on the performance and accuracy of the final model and prediction. It </w:t>
+      </w:r>
+      <w:r>
+        <w:t xml:space="preserve">would be very important when using machine learning to understand the differences between each option in a configuration and how they could impact the final result to be able to select values that give the desired result </w:t>
+      </w:r>
+      <w:r>
+        <w:t>in the desired amount of time.</w:t>
+      </w:r>
+    </w:p>
     <w:sectPr>
       <w:pgSz w:w="11906" w:h="16838"/>
       <w:pgMar w:top="1440" w:right="1440" w:bottom="1440" w:left="1440" w:header="708" w:footer="708" w:gutter="0"/>
@@ -3127,6 +3305,7 @@
   <w:style w:type="character" w:default="1" w:styleId="DefaultParagraphFont">
     <w:name w:val="Default Paragraph Font"/>
     <w:uiPriority w:val="1"/>
+    <w:semiHidden/>
     <w:unhideWhenUsed/>
   </w:style>
   <w:style w:type="table" w:default="1" w:styleId="TableNormal">

</xml_diff>